<commit_message>
Worked on RaycastFast, but changed back to Step and Sample for submission
</commit_message>
<xml_diff>
--- a/Doomenstein/C29 SDST A3 - Doomenstein Prototype.docx
+++ b/Doomenstein/C29 SDST A3 - Doomenstein Prototype.docx
@@ -857,22 +857,40 @@
           <w:ilvl w:val="0"/>
           <w:numId w:val="5"/>
         </w:numPr>
-      </w:pPr>
-      <w:r>
+        <w:rPr>
+          <w:highlight w:val="yellow"/>
+        </w:rPr>
+      </w:pPr>
+      <w:r>
+        <w:rPr>
+          <w:highlight w:val="yellow"/>
+        </w:rPr>
         <w:t>(10</w:t>
       </w:r>
       <w:r>
+        <w:rPr>
+          <w:highlight w:val="yellow"/>
+        </w:rPr>
         <w:t xml:space="preserve">) </w:t>
       </w:r>
       <w:r>
+        <w:rPr>
+          <w:highlight w:val="yellow"/>
+        </w:rPr>
         <w:t>A game-custom 2.5D Map::</w:t>
       </w:r>
       <w:proofErr w:type="spellStart"/>
       <w:r>
+        <w:rPr>
+          <w:highlight w:val="yellow"/>
+        </w:rPr>
         <w:t>Raycast</w:t>
       </w:r>
       <w:proofErr w:type="spellEnd"/>
       <w:r>
+        <w:rPr>
+          <w:highlight w:val="yellow"/>
+        </w:rPr>
         <w:t xml:space="preserve"> method which can report information about solid tile and/or entity first impacted.</w:t>
       </w:r>
     </w:p>
@@ -1083,11 +1101,20 @@
           <w:ilvl w:val="0"/>
           <w:numId w:val="5"/>
         </w:numPr>
-      </w:pPr>
-      <w:r>
+        <w:rPr>
+          <w:highlight w:val="cyan"/>
+        </w:rPr>
+      </w:pPr>
+      <w:r>
+        <w:rPr>
+          <w:highlight w:val="cyan"/>
+        </w:rPr>
         <w:t>(10</w:t>
       </w:r>
       <w:r>
+        <w:rPr>
+          <w:highlight w:val="cyan"/>
+        </w:rPr>
         <w:t xml:space="preserve">) </w:t>
       </w:r>
       <w:r>
@@ -1100,10 +1127,7 @@
         <w:rPr>
           <w:highlight w:val="cyan"/>
         </w:rPr>
-        <w:t xml:space="preserve"> representing its physical body.</w:t>
-      </w:r>
-      <w:r>
-        <w:t xml:space="preserve">  If the player is currently possessing an entity, also debug draw the forward raycast impact position and impact normal in world space.</w:t>
+        <w:t xml:space="preserve"> representing its physical body.  If the player is currently possessing an entity, also debug draw the forward raycast impact position and impact normal in world space.</w:t>
       </w:r>
     </w:p>
     <w:p>

</xml_diff>